<commit_message>
Adding in final flowchart, and cleaning Menupage with script output
</commit_message>
<xml_diff>
--- a/CS513 Report.docx
+++ b/CS513 Report.docx
@@ -264,7 +264,22 @@
         <w:t xml:space="preserve">High-Level Cleaning steps. </w:t>
       </w:r>
       <w:r>
-        <w:t>The provided OpenRefine history JSON describes a series of data cleaning operations. In the uuid column, variations in case and format were standardized to "510d47db-491f-a3d9-e040-e00a18064a99\r". The full_height column had its blank cells filled with "0", which were then transformed to "NULL". Similarly, blank cells in the full_width column were replaced with "NULL". Additionally, blank cells in the page_number column were filled with "N/A". These operations aimed to ensure data consistency by standardizing values and filling in blanks with appropriate placeholders.</w:t>
+        <w:t>The provided OpenRefine history JSON describes a series of data cleaning operations. In the uuid column, variations in case and format were standardized to "510d47db-491f-a3d9-e040-e00a18064a99\r". The full_height column had its blank cells filled with "0", which were then transformed to "NULL". Similarly, blank cells in the full_width column were replaced with "NULL". Additionally, blank cells in the page_number column were filled with "N/A".</w:t>
+      </w:r>
+      <w:r>
+        <w:t xml:space="preserve"> </w:t>
+      </w:r>
+      <w:r>
+        <w:t>Moving forward</w:t>
+      </w:r>
+      <w:r>
+        <w:t>, there was a script that was created to look for where image_id, menu_id, and page_number were the same and occurred more than once as these are IC violations containing the same Foreign IDs with the same primary IDs. The subsequent occurrences were removed.</w:t>
+      </w:r>
+      <w:r>
+        <w:t xml:space="preserve"> Finally, there was script created to check if all the MenuId’s within the MenuPage table were valid IDs in the Menu table.</w:t>
+      </w:r>
+      <w:r>
+        <w:t xml:space="preserve"> These operations aimed to ensure data consistency by standardizing values and filling in blanks with appropriate placeholders.</w:t>
       </w:r>
     </w:p>
     <w:p>
@@ -322,6 +337,25 @@
     </w:p>
     <w:p>
       <w:pPr>
+        <w:pStyle w:val="ListParagraph"/>
+        <w:numPr>
+          <w:ilvl w:val="1"/>
+          <w:numId w:val="3"/>
+        </w:numPr>
+      </w:pPr>
+      <w:r>
+        <w:t xml:space="preserve">Removal of duplicate entries. </w:t>
+      </w:r>
+      <w:r>
+        <w:t xml:space="preserve">It looks as if whoever was inserting the data, did it multiple times for the same MenuPages. Removing duplicate entries ensures that users can locate the exact information regarding the Menu along with the image that is associated with that page. There should not be </w:t>
+      </w:r>
+      <w:r>
+        <w:lastRenderedPageBreak/>
+        <w:t>multiple MenuPage entries for the same object referencing the same page, menu, and image.</w:t>
+      </w:r>
+    </w:p>
+    <w:p>
+      <w:pPr>
         <w:pStyle w:val="Heading2"/>
       </w:pPr>
       <w:r>
@@ -412,11 +446,7 @@
         </w:numPr>
       </w:pPr>
       <w:r>
-        <w:lastRenderedPageBreak/>
-        <w:t>Cleaning extraneous data from cell values allows for more precise querying and analysis.</w:t>
-      </w:r>
-      <w:r>
-        <w:t xml:space="preserve">  Elimination of </w:t>
+        <w:t xml:space="preserve">Cleaning extraneous data from cell values allows for more precise querying and analysis.  Elimination of </w:t>
       </w:r>
       <w:r>
         <w:t xml:space="preserve"> whitespace and double spaces will prevent dishes appearing as two separate dishes. </w:t>
@@ -502,10 +532,7 @@
         </w:numPr>
       </w:pPr>
       <w:r>
-        <w:t xml:space="preserve">Clustering similar items.  </w:t>
-      </w:r>
-      <w:r>
-        <w:t>A similar process was performed for “sponsor”, “event”, “venue”, “place”, “physical_description”, “location”, “currency” and “occasion”.</w:t>
+        <w:t>Clustering similar items.  A similar process was performed for “sponsor”, “event”, “venue”, “place”, “physical_description”, “location”, “currency” and “occasion”.</w:t>
       </w:r>
     </w:p>
     <w:p>
@@ -601,7 +628,11 @@
         </w:numPr>
       </w:pPr>
       <w:r>
-        <w:t xml:space="preserve">Clustering as mentioned above will further improve the searchability and subsequent analysis of the data.  This point is crucial for our use case because we are required to count menus of specific </w:t>
+        <w:t xml:space="preserve">Clustering as mentioned above will further improve the searchability and subsequent analysis of the data.  This point is crucial for our use case </w:t>
+      </w:r>
+      <w:r>
+        <w:lastRenderedPageBreak/>
+        <w:t xml:space="preserve">because we are required to count menus of specific </w:t>
       </w:r>
       <w:r>
         <w:t>dimensions</w:t>
@@ -681,7 +712,6 @@
         <w:pStyle w:val="Heading1"/>
       </w:pPr>
       <w:r>
-        <w:lastRenderedPageBreak/>
         <w:t>Document Data Quality Changes.</w:t>
       </w:r>
     </w:p>
@@ -695,6 +725,9 @@
     </w:p>
     <w:p>
       <w:r>
+        <w:rPr>
+          <w:noProof/>
+        </w:rPr>
         <w:drawing>
           <wp:inline distT="0" distB="0" distL="0" distR="0" wp14:anchorId="613C29FB" wp14:editId="62D74F2C">
             <wp:extent cx="5943600" cy="4744720"/>
@@ -756,7 +789,6 @@
         <w:pStyle w:val="Heading2"/>
       </w:pPr>
       <w:r>
-        <w:lastRenderedPageBreak/>
         <w:t>Demonstrate Quality improvement:</w:t>
       </w:r>
     </w:p>
@@ -772,6 +804,9 @@
     </w:p>
     <w:p>
       <w:r>
+        <w:rPr>
+          <w:noProof/>
+        </w:rPr>
         <w:drawing>
           <wp:inline distT="0" distB="0" distL="0" distR="0" wp14:anchorId="3481C48C" wp14:editId="6BE44C8B">
             <wp:extent cx="5562600" cy="1533525"/>
@@ -841,7 +876,6 @@
         <w:pStyle w:val="Heading1"/>
       </w:pPr>
       <w:r>
-        <w:lastRenderedPageBreak/>
         <w:t>Conclusions and Summary.</w:t>
       </w:r>
     </w:p>

</xml_diff>

<commit_message>
last changes, will zip once I get the ok
</commit_message>
<xml_diff>
--- a/CS513 Report.docx
+++ b/CS513 Report.docx
@@ -99,7 +99,23 @@
     </w:p>
     <w:p>
       <w:r>
-        <w:t>For this table we opted to use Python Jupyter Notebook due to the size restrictions in OpenRefine.</w:t>
+        <w:t xml:space="preserve">For this table we opted to use Python </w:t>
+      </w:r>
+      <w:proofErr w:type="spellStart"/>
+      <w:r>
+        <w:t>Jupyter</w:t>
+      </w:r>
+      <w:proofErr w:type="spellEnd"/>
+      <w:r>
+        <w:t xml:space="preserve"> Notebook due to the size restrictions in </w:t>
+      </w:r>
+      <w:proofErr w:type="spellStart"/>
+      <w:r>
+        <w:t>OpenRefine</w:t>
+      </w:r>
+      <w:proofErr w:type="spellEnd"/>
+      <w:r>
+        <w:t>.</w:t>
       </w:r>
     </w:p>
     <w:p>
@@ -123,7 +139,15 @@
         </w:numPr>
       </w:pPr>
       <w:r>
-        <w:t xml:space="preserve">Investigate data and understand the nature of each column.  In this case with df.info().  </w:t>
+        <w:t xml:space="preserve">Investigate data and understand the nature of each column.  In this case with </w:t>
+      </w:r>
+      <w:proofErr w:type="gramStart"/>
+      <w:r>
+        <w:t>df.info(</w:t>
+      </w:r>
+      <w:proofErr w:type="gramEnd"/>
+      <w:r>
+        <w:t xml:space="preserve">).  </w:t>
       </w:r>
     </w:p>
     <w:p>
@@ -149,8 +173,13 @@
       <w:r>
         <w:t xml:space="preserve">Address </w:t>
       </w:r>
-      <w:r>
-        <w:t xml:space="preserve">Dytpes. </w:t>
+      <w:proofErr w:type="spellStart"/>
+      <w:r>
+        <w:t>Dytpes</w:t>
+      </w:r>
+      <w:proofErr w:type="spellEnd"/>
+      <w:r>
+        <w:t xml:space="preserve">. </w:t>
       </w:r>
     </w:p>
     <w:p>
@@ -189,7 +218,23 @@
         </w:numPr>
       </w:pPr>
       <w:r>
-        <w:t xml:space="preserve">Investigation.  This reveals the number of records, number of non-null values, as well as Dtype.  Investigation and understanding of data is necessary regardless of its use for use case.  </w:t>
+        <w:t xml:space="preserve">Investigation.  This reveals the number of records, number of non-null values, as well as </w:t>
+      </w:r>
+      <w:proofErr w:type="spellStart"/>
+      <w:r>
+        <w:t>Dtype</w:t>
+      </w:r>
+      <w:proofErr w:type="spellEnd"/>
+      <w:r>
+        <w:t xml:space="preserve">.  Investigation and understanding of data </w:t>
+      </w:r>
+      <w:proofErr w:type="gramStart"/>
+      <w:r>
+        <w:t>is</w:t>
+      </w:r>
+      <w:proofErr w:type="gramEnd"/>
+      <w:r>
+        <w:t xml:space="preserve"> necessary regardless of its use for use case.  </w:t>
       </w:r>
     </w:p>
     <w:p>
@@ -212,8 +257,13 @@
           <w:numId w:val="2"/>
         </w:numPr>
       </w:pPr>
-      <w:r>
-        <w:t>Dytpes.  The table contains dates which were coded as objects that need to be converted to datetime so that they can be read as such by users.</w:t>
+      <w:proofErr w:type="spellStart"/>
+      <w:r>
+        <w:t>Dytpes</w:t>
+      </w:r>
+      <w:proofErr w:type="spellEnd"/>
+      <w:r>
+        <w:t>.  The table contains dates which were coded as objects that need to be converted to datetime so that they can be read as such by users.</w:t>
       </w:r>
     </w:p>
     <w:p>
@@ -240,7 +290,17 @@
         <w:t>Relation to the use case.  Our use cases focus on understanding the number of menus of a particular dimension.  While the data in this table is not directly related to that use case</w:t>
       </w:r>
       <w:r>
-        <w:t xml:space="preserve"> it may be used for following up cases.  For example, given a dimension what positions is a particular item found.  The clean up for this table is not expensive and therefore should be performed.</w:t>
+        <w:t xml:space="preserve"> it may be used for following up cases.  For example, given a dimension what positions is a particular item found.  The </w:t>
+      </w:r>
+      <w:proofErr w:type="spellStart"/>
+      <w:proofErr w:type="gramStart"/>
+      <w:r>
+        <w:t>clean up</w:t>
+      </w:r>
+      <w:proofErr w:type="spellEnd"/>
+      <w:proofErr w:type="gramEnd"/>
+      <w:r>
+        <w:t xml:space="preserve"> for this table is not expensive and therefore should be performed.</w:t>
       </w:r>
     </w:p>
     <w:p>
@@ -249,7 +309,15 @@
       </w:pPr>
       <w:r>
         <w:lastRenderedPageBreak/>
-        <w:t>‘MenuPage’ table:</w:t>
+        <w:t>‘</w:t>
+      </w:r>
+      <w:proofErr w:type="spellStart"/>
+      <w:r>
+        <w:t>MenuPage</w:t>
+      </w:r>
+      <w:proofErr w:type="spellEnd"/>
+      <w:r>
+        <w:t>’ table:</w:t>
       </w:r>
     </w:p>
     <w:p>
@@ -264,7 +332,55 @@
         <w:t xml:space="preserve">High-Level Cleaning steps. </w:t>
       </w:r>
       <w:r>
-        <w:t>The provided OpenRefine history JSON describes a series of data cleaning operations. In the uuid column, variations in case and format were standardized to "510d47db-491f-a3d9-e040-e00a18064a99\r". The full_height column had its blank cells filled with "0", which were then transformed to "NULL". Similarly, blank cells in the full_width column were replaced with "NULL". Additionally, blank cells in the page_number column were filled with "N/A".</w:t>
+        <w:t xml:space="preserve">The provided </w:t>
+      </w:r>
+      <w:proofErr w:type="spellStart"/>
+      <w:r>
+        <w:t>OpenRefine</w:t>
+      </w:r>
+      <w:proofErr w:type="spellEnd"/>
+      <w:r>
+        <w:t xml:space="preserve"> history JSON describes a series of data cleaning operations. In the </w:t>
+      </w:r>
+      <w:proofErr w:type="spellStart"/>
+      <w:r>
+        <w:t>uuid</w:t>
+      </w:r>
+      <w:proofErr w:type="spellEnd"/>
+      <w:r>
+        <w:t xml:space="preserve"> column, variations in case and format were standardized to "510d47db-491f-a3d9-e040-e00a18064a99\r". The </w:t>
+      </w:r>
+      <w:proofErr w:type="spellStart"/>
+      <w:r>
+        <w:t>full_height</w:t>
+      </w:r>
+      <w:proofErr w:type="spellEnd"/>
+      <w:r>
+        <w:t xml:space="preserve"> column had its blank cells filled with "0", which were then transformed </w:t>
+      </w:r>
+      <w:proofErr w:type="gramStart"/>
+      <w:r>
+        <w:t>to</w:t>
+      </w:r>
+      <w:proofErr w:type="gramEnd"/>
+      <w:r>
+        <w:t xml:space="preserve"> "NULL". Similarly, blank cells in the </w:t>
+      </w:r>
+      <w:proofErr w:type="spellStart"/>
+      <w:r>
+        <w:t>full_width</w:t>
+      </w:r>
+      <w:proofErr w:type="spellEnd"/>
+      <w:r>
+        <w:t xml:space="preserve"> column were replaced with "NULL". Additionally, blank cells in the </w:t>
+      </w:r>
+      <w:proofErr w:type="spellStart"/>
+      <w:r>
+        <w:t>page_number</w:t>
+      </w:r>
+      <w:proofErr w:type="spellEnd"/>
+      <w:r>
+        <w:t xml:space="preserve"> column were filled with "N/A".</w:t>
       </w:r>
       <w:r>
         <w:t xml:space="preserve"> </w:t>
@@ -273,10 +389,50 @@
         <w:t>Moving forward</w:t>
       </w:r>
       <w:r>
-        <w:t>, there was a script that was created to look for where image_id, menu_id, and page_number were the same and occurred more than once as these are IC violations containing the same Foreign IDs with the same primary IDs. The subsequent occurrences were removed.</w:t>
-      </w:r>
-      <w:r>
-        <w:t xml:space="preserve"> Finally, there was script created to check if all the MenuId’s within the MenuPage table were valid IDs in the Menu table.</w:t>
+        <w:t xml:space="preserve">, there was a script that was created to look for where </w:t>
+      </w:r>
+      <w:proofErr w:type="spellStart"/>
+      <w:r>
+        <w:t>image_id</w:t>
+      </w:r>
+      <w:proofErr w:type="spellEnd"/>
+      <w:r>
+        <w:t xml:space="preserve">, </w:t>
+      </w:r>
+      <w:proofErr w:type="spellStart"/>
+      <w:r>
+        <w:t>menu_id</w:t>
+      </w:r>
+      <w:proofErr w:type="spellEnd"/>
+      <w:r>
+        <w:t xml:space="preserve">, and </w:t>
+      </w:r>
+      <w:proofErr w:type="spellStart"/>
+      <w:r>
+        <w:t>page_number</w:t>
+      </w:r>
+      <w:proofErr w:type="spellEnd"/>
+      <w:r>
+        <w:t xml:space="preserve"> were the same and occurred more than once as these are IC violations containing the same Foreign IDs with the same primary IDs. The subsequent occurrences were removed.</w:t>
+      </w:r>
+      <w:r>
+        <w:t xml:space="preserve"> Finally, there was script created to check if all the </w:t>
+      </w:r>
+      <w:proofErr w:type="spellStart"/>
+      <w:r>
+        <w:t>MenuId’s</w:t>
+      </w:r>
+      <w:proofErr w:type="spellEnd"/>
+      <w:r>
+        <w:t xml:space="preserve"> within the </w:t>
+      </w:r>
+      <w:proofErr w:type="spellStart"/>
+      <w:r>
+        <w:t>MenuPage</w:t>
+      </w:r>
+      <w:proofErr w:type="spellEnd"/>
+      <w:r>
+        <w:t xml:space="preserve"> table were valid IDs in the Menu table.</w:t>
       </w:r>
       <w:r>
         <w:t xml:space="preserve"> These operations aimed to ensure data consistency by standardizing values and filling in blanks with appropriate placeholders.</w:t>
@@ -332,7 +488,15 @@
         </w:numPr>
       </w:pPr>
       <w:r>
-        <w:t>Page Number to N/A. There were also some values that were empty within this column. I looked at a few Menu’s where the page was linked by a foreign key and it turned out that the Menu was only 1 page long. Due to this, I filled in empty values to N/A to showcase that the page itself is the menu and not a subset of pages.</w:t>
+        <w:t xml:space="preserve">Page Number to N/A. There were also some values that were empty within this column. I looked at a few </w:t>
+      </w:r>
+      <w:proofErr w:type="gramStart"/>
+      <w:r>
+        <w:t>Menu’s</w:t>
+      </w:r>
+      <w:proofErr w:type="gramEnd"/>
+      <w:r>
+        <w:t xml:space="preserve"> where the page was linked by a foreign key and it turned out that the Menu was only 1 page long. Due to this, I filled in empty values to N/A to showcase that the page itself is the menu and not a subset of pages.</w:t>
       </w:r>
     </w:p>
     <w:p>
@@ -347,11 +511,27 @@
         <w:t xml:space="preserve">Removal of duplicate entries. </w:t>
       </w:r>
       <w:r>
-        <w:t xml:space="preserve">It looks as if whoever was inserting the data, did it multiple times for the same MenuPages. Removing duplicate entries ensures that users can locate the exact information regarding the Menu along with the image that is associated with that page. There should not be </w:t>
+        <w:t xml:space="preserve">It looks as if whoever was inserting the data, did it multiple times for the same </w:t>
+      </w:r>
+      <w:proofErr w:type="spellStart"/>
+      <w:r>
+        <w:t>MenuPages</w:t>
+      </w:r>
+      <w:proofErr w:type="spellEnd"/>
+      <w:r>
+        <w:t xml:space="preserve">. Removing duplicate entries ensures that users can locate the exact information regarding the Menu along with the image that is associated with that page. There should not be </w:t>
       </w:r>
       <w:r>
         <w:lastRenderedPageBreak/>
-        <w:t>multiple MenuPage entries for the same object referencing the same page, menu, and image.</w:t>
+        <w:t xml:space="preserve">multiple </w:t>
+      </w:r>
+      <w:proofErr w:type="spellStart"/>
+      <w:r>
+        <w:t>MenuPage</w:t>
+      </w:r>
+      <w:proofErr w:type="spellEnd"/>
+      <w:r>
+        <w:t xml:space="preserve"> entries for the same object referencing the same page, menu, and image.</w:t>
       </w:r>
     </w:p>
     <w:p>
@@ -409,9 +589,11 @@
       <w:r>
         <w:t xml:space="preserve">Transformation of fields </w:t>
       </w:r>
+      <w:proofErr w:type="spellStart"/>
       <w:r>
         <w:t>Dtype</w:t>
       </w:r>
+      <w:proofErr w:type="spellEnd"/>
     </w:p>
     <w:p>
       <w:pPr>
@@ -446,10 +628,18 @@
         </w:numPr>
       </w:pPr>
       <w:r>
-        <w:t xml:space="preserve">Cleaning extraneous data from cell values allows for more precise querying and analysis.  Elimination of </w:t>
-      </w:r>
-      <w:r>
-        <w:t xml:space="preserve"> whitespace and double spaces will prevent dishes appearing as two separate dishes. </w:t>
+        <w:t xml:space="preserve">Cleaning extraneous data from cell values allows for more precise querying and analysis.  Elimination </w:t>
+      </w:r>
+      <w:proofErr w:type="gramStart"/>
+      <w:r>
+        <w:t xml:space="preserve">of </w:t>
+      </w:r>
+      <w:r>
+        <w:t xml:space="preserve"> whitespace</w:t>
+      </w:r>
+      <w:proofErr w:type="gramEnd"/>
+      <w:r>
+        <w:t xml:space="preserve"> and double spaces will prevent dishes appearing as two separate dishes. </w:t>
       </w:r>
     </w:p>
     <w:p>
@@ -485,7 +675,15 @@
         </w:numPr>
       </w:pPr>
       <w:r>
-        <w:t>The ‘times_appeared’</w:t>
+        <w:t>The ‘</w:t>
+      </w:r>
+      <w:proofErr w:type="spellStart"/>
+      <w:r>
+        <w:t>times_appeared</w:t>
+      </w:r>
+      <w:proofErr w:type="spellEnd"/>
+      <w:r>
+        <w:t>’</w:t>
       </w:r>
       <w:r>
         <w:t xml:space="preserve"> values were illogical, i.e. negative values and therefore converted to nulls as this is not a valid time.</w:t>
@@ -532,7 +730,15 @@
         </w:numPr>
       </w:pPr>
       <w:r>
-        <w:t>Clustering similar items.  A similar process was performed for “sponsor”, “event”, “venue”, “place”, “physical_description”, “location”, “currency” and “occasion”.</w:t>
+        <w:t>Clustering similar items.  A similar process was performed for “sponsor”, “event”, “venue”, “place”, “</w:t>
+      </w:r>
+      <w:proofErr w:type="spellStart"/>
+      <w:r>
+        <w:t>physical_description</w:t>
+      </w:r>
+      <w:proofErr w:type="spellEnd"/>
+      <w:r>
+        <w:t>”, “location”, “currency” and “occasion”.</w:t>
       </w:r>
     </w:p>
     <w:p>
@@ -544,7 +750,15 @@
         </w:numPr>
       </w:pPr>
       <w:r>
-        <w:t>Parsing Physical Description column to extract dimensions into a dimension field using Pyhon.</w:t>
+        <w:t xml:space="preserve">Parsing Physical Description column to extract dimensions into a dimension field using </w:t>
+      </w:r>
+      <w:proofErr w:type="spellStart"/>
+      <w:r>
+        <w:t>Pyhon</w:t>
+      </w:r>
+      <w:proofErr w:type="spellEnd"/>
+      <w:r>
+        <w:t>.</w:t>
       </w:r>
     </w:p>
     <w:p>
@@ -712,6 +926,7 @@
         <w:pStyle w:val="Heading1"/>
       </w:pPr>
       <w:r>
+        <w:lastRenderedPageBreak/>
         <w:t>Document Data Quality Changes.</w:t>
       </w:r>
     </w:p>
@@ -729,10 +944,10 @@
           <w:noProof/>
         </w:rPr>
         <w:drawing>
-          <wp:inline distT="0" distB="0" distL="0" distR="0" wp14:anchorId="613C29FB" wp14:editId="62D74F2C">
-            <wp:extent cx="5943600" cy="4744720"/>
-            <wp:effectExtent l="0" t="0" r="0" b="0"/>
-            <wp:docPr id="352690414" name="Picture 2"/>
+          <wp:inline distT="0" distB="0" distL="0" distR="0" wp14:anchorId="1084A5E4" wp14:editId="53752DE0">
+            <wp:extent cx="5706101" cy="5324475"/>
+            <wp:effectExtent l="0" t="0" r="9525" b="0"/>
+            <wp:docPr id="1881269851" name="Picture 1" descr="A screenshot of a computer"/>
             <wp:cNvGraphicFramePr>
               <a:graphicFrameLocks xmlns:a="http://schemas.openxmlformats.org/drawingml/2006/main" noChangeAspect="1"/>
             </wp:cNvGraphicFramePr>
@@ -740,36 +955,23 @@
               <a:graphicData uri="http://schemas.openxmlformats.org/drawingml/2006/picture">
                 <pic:pic xmlns:pic="http://schemas.openxmlformats.org/drawingml/2006/picture">
                   <pic:nvPicPr>
-                    <pic:cNvPr id="0" name="Picture 2"/>
-                    <pic:cNvPicPr>
-                      <a:picLocks noChangeAspect="1" noChangeArrowheads="1"/>
-                    </pic:cNvPicPr>
+                    <pic:cNvPr id="1881269851" name="Picture 1" descr="A screenshot of a computer"/>
+                    <pic:cNvPicPr/>
                   </pic:nvPicPr>
                   <pic:blipFill>
-                    <a:blip r:embed="rId9">
-                      <a:extLst>
-                        <a:ext uri="{28A0092B-C50C-407E-A947-70E740481C1C}">
-                          <a14:useLocalDpi xmlns:a14="http://schemas.microsoft.com/office/drawing/2010/main" val="0"/>
-                        </a:ext>
-                      </a:extLst>
-                    </a:blip>
-                    <a:srcRect/>
+                    <a:blip r:embed="rId9"/>
                     <a:stretch>
                       <a:fillRect/>
                     </a:stretch>
                   </pic:blipFill>
-                  <pic:spPr bwMode="auto">
+                  <pic:spPr>
                     <a:xfrm>
                       <a:off x="0" y="0"/>
-                      <a:ext cx="5943600" cy="4744720"/>
+                      <a:ext cx="5707949" cy="5326200"/>
                     </a:xfrm>
                     <a:prstGeom prst="rect">
                       <a:avLst/>
                     </a:prstGeom>
-                    <a:noFill/>
-                    <a:ln>
-                      <a:noFill/>
-                    </a:ln>
                   </pic:spPr>
                 </pic:pic>
               </a:graphicData>
@@ -789,17 +991,34 @@
         <w:pStyle w:val="Heading2"/>
       </w:pPr>
       <w:r>
+        <w:lastRenderedPageBreak/>
         <w:t>Demonstrate Quality improvement:</w:t>
       </w:r>
     </w:p>
     <w:p>
       <w:r>
-        <w:t>From a use case perspective, the most relevant improvement is related to the Menu table and specifically the physical description column and parsing into the dimensions column.</w:t>
-      </w:r>
-    </w:p>
-    <w:p>
-      <w:r>
-        <w:t>As you can see below the physical description column is not in any shape to perform query on dimensions.  Providing a dimension column in text format can be queried and records counted.</w:t>
+        <w:t xml:space="preserve">From a use case perspective, the most relevant improvement is related to the Menu table and specifically the physical description column and parsing into the </w:t>
+      </w:r>
+      <w:proofErr w:type="gramStart"/>
+      <w:r>
+        <w:t>dimensions</w:t>
+      </w:r>
+      <w:proofErr w:type="gramEnd"/>
+      <w:r>
+        <w:t xml:space="preserve"> column.</w:t>
+      </w:r>
+    </w:p>
+    <w:p>
+      <w:r>
+        <w:t xml:space="preserve">As you can see below the physical description column is not in any shape to perform query on dimensions.  Providing a dimension column in text format can be queried and </w:t>
+      </w:r>
+      <w:proofErr w:type="gramStart"/>
+      <w:r>
+        <w:t>records</w:t>
+      </w:r>
+      <w:proofErr w:type="gramEnd"/>
+      <w:r>
+        <w:t xml:space="preserve"> counted.</w:t>
       </w:r>
     </w:p>
     <w:p>
@@ -876,6 +1095,7 @@
         <w:pStyle w:val="Heading1"/>
       </w:pPr>
       <w:r>
+        <w:lastRenderedPageBreak/>
         <w:t>Conclusions and Summary.</w:t>
       </w:r>
     </w:p>
@@ -905,7 +1125,15 @@
     </w:p>
     <w:p>
       <w:r>
-        <w:t>To conclude, the number of items to clean and integrity checks to perform could be quite large however from a use case perspective the only table that required to be cleaned is the Menu table because we want to count how many menus are of a particular dimension.  This is not to say that cleaning isn’t important.  The cost to clean other tables is not that great and having clean data will lend itself to follow up queries on the back of use case if the user wishes.</w:t>
+        <w:t xml:space="preserve">To conclude, the number of items to clean and integrity checks to perform could be quite large however from a use case perspective the only table that required to be cleaned is the Menu table because we want to count how many menus are of a particular dimension.  This is not to say that cleaning isn’t important.  The cost to clean other tables is not that great and having clean data will lend itself to follow up queries on the back of </w:t>
+      </w:r>
+      <w:proofErr w:type="gramStart"/>
+      <w:r>
+        <w:t>use</w:t>
+      </w:r>
+      <w:proofErr w:type="gramEnd"/>
+      <w:r>
+        <w:t xml:space="preserve"> case if the user wishes.</w:t>
       </w:r>
     </w:p>
     <w:p>
@@ -915,23 +1143,57 @@
     </w:p>
     <w:p>
       <w:r>
-        <w:t>Joel – cleaning Menu and dish table via OpenRefine</w:t>
-      </w:r>
-    </w:p>
-    <w:p>
-      <w:r>
-        <w:t>Anthony – cleaning MenuPage via OpenRefine</w:t>
-      </w:r>
+        <w:t xml:space="preserve">Joel – cleaning Menu and dish table via </w:t>
+      </w:r>
+      <w:proofErr w:type="spellStart"/>
+      <w:r>
+        <w:t>OpenRefine</w:t>
+      </w:r>
+      <w:proofErr w:type="spellEnd"/>
+    </w:p>
+    <w:p>
+      <w:r>
+        <w:t xml:space="preserve">Anthony – cleaning </w:t>
+      </w:r>
+      <w:proofErr w:type="spellStart"/>
+      <w:r>
+        <w:t>MenuPage</w:t>
+      </w:r>
+      <w:proofErr w:type="spellEnd"/>
+      <w:r>
+        <w:t xml:space="preserve"> via </w:t>
+      </w:r>
+      <w:proofErr w:type="spellStart"/>
+      <w:r>
+        <w:t>OpenRefine</w:t>
+      </w:r>
+      <w:proofErr w:type="spellEnd"/>
       <w:r>
         <w:t>, analysis of schema and data quality issues.</w:t>
       </w:r>
     </w:p>
     <w:p>
       <w:r>
-        <w:t>John – cleaning MenuItem with Python</w:t>
-      </w:r>
-      <w:r>
-        <w:t xml:space="preserve">, Parsing ‘Physcial_descritption’ column on Menu table with Python and ensure that each record is unique. </w:t>
+        <w:t xml:space="preserve">John – cleaning </w:t>
+      </w:r>
+      <w:proofErr w:type="spellStart"/>
+      <w:r>
+        <w:t>MenuItem</w:t>
+      </w:r>
+      <w:proofErr w:type="spellEnd"/>
+      <w:r>
+        <w:t xml:space="preserve"> with Python</w:t>
+      </w:r>
+      <w:r>
+        <w:t>, Parsing ‘</w:t>
+      </w:r>
+      <w:proofErr w:type="spellStart"/>
+      <w:r>
+        <w:t>Physcial_descritption</w:t>
+      </w:r>
+      <w:proofErr w:type="spellEnd"/>
+      <w:r>
+        <w:t xml:space="preserve">’ column on Menu table with Python and ensure that each record is unique. </w:t>
       </w:r>
     </w:p>
     <w:sectPr>

</xml_diff>